<commit_message>
working servo/throttle control (Sorta)
</commit_message>
<xml_diff>
--- a/Journals/Report_2_16__2_23.docx
+++ b/Journals/Report_2_16__2_23.docx
@@ -68,7 +68,23 @@
           <w:sz w:val="24"/>
           <w:szCs w:val="24"/>
         </w:rPr>
-        <w:t>Idk something something.</w:t>
+        <w:t xml:space="preserve">I continued working on the Jetson </w:t>
+      </w:r>
+      <w:r>
+        <w:rPr>
+          <w:rFonts w:ascii="Times New Roman" w:eastAsia="Times New Roman" w:hAnsi="Times New Roman" w:cs="Times New Roman"/>
+          <w:sz w:val="24"/>
+          <w:szCs w:val="24"/>
+        </w:rPr>
+        <w:sym w:font="Wingdings" w:char="F0E0"/>
+      </w:r>
+      <w:r>
+        <w:rPr>
+          <w:rFonts w:ascii="Times New Roman" w:eastAsia="Times New Roman" w:hAnsi="Times New Roman" w:cs="Times New Roman"/>
+          <w:sz w:val="24"/>
+          <w:szCs w:val="24"/>
+        </w:rPr>
+        <w:t xml:space="preserve"> Arduino communication and tested out my code from Wednesday. I was successfully able to control the steering servo over the web interface I was previously using. However, the throttle motor did not spin no matter what input was applied. </w:t>
       </w:r>
     </w:p>
     <w:p>
@@ -79,6 +95,252 @@
           <w:szCs w:val="24"/>
         </w:rPr>
       </w:pPr>
+      <w:r>
+        <w:rPr>
+          <w:rFonts w:ascii="Times New Roman" w:eastAsia="Times New Roman" w:hAnsi="Times New Roman" w:cs="Times New Roman"/>
+          <w:sz w:val="24"/>
+          <w:szCs w:val="24"/>
+        </w:rPr>
+        <w:t xml:space="preserve">To debug this, I figured out how to send back the </w:t>
+      </w:r>
+      <w:r>
+        <w:rPr>
+          <w:rFonts w:ascii="Times New Roman" w:eastAsia="Times New Roman" w:hAnsi="Times New Roman" w:cs="Times New Roman"/>
+          <w:sz w:val="24"/>
+          <w:szCs w:val="24"/>
+        </w:rPr>
+        <w:t xml:space="preserve">received data to the host computer so that I could debug why the throttle was seemingly always 0. However, when I got the data back, it was exactly the same as I sent it, so I was unsure why exactly the </w:t>
+      </w:r>
+      <w:r>
+        <w:rPr>
+          <w:rFonts w:ascii="Times New Roman" w:eastAsia="Times New Roman" w:hAnsi="Times New Roman" w:cs="Times New Roman"/>
+          <w:sz w:val="24"/>
+          <w:szCs w:val="24"/>
+        </w:rPr>
+        <w:t xml:space="preserve">throttle motor were not working. </w:t>
+      </w:r>
+    </w:p>
+    <w:p>
+      <w:pPr>
+        <w:rPr>
+          <w:rFonts w:ascii="Times New Roman" w:eastAsia="Times New Roman" w:hAnsi="Times New Roman" w:cs="Times New Roman"/>
+          <w:b/>
+          <w:bCs/>
+          <w:sz w:val="24"/>
+          <w:szCs w:val="24"/>
+        </w:rPr>
+      </w:pPr>
+      <w:r>
+        <w:rPr>
+          <w:rFonts w:ascii="Times New Roman" w:eastAsia="Times New Roman" w:hAnsi="Times New Roman" w:cs="Times New Roman"/>
+          <w:b/>
+          <w:bCs/>
+          <w:sz w:val="24"/>
+          <w:szCs w:val="24"/>
+        </w:rPr>
+        <w:t>Wednesday, February 21</w:t>
+      </w:r>
+      <w:r>
+        <w:rPr>
+          <w:rFonts w:ascii="Times New Roman" w:eastAsia="Times New Roman" w:hAnsi="Times New Roman" w:cs="Times New Roman"/>
+          <w:b/>
+          <w:bCs/>
+          <w:sz w:val="24"/>
+          <w:szCs w:val="24"/>
+          <w:vertAlign w:val="superscript"/>
+        </w:rPr>
+        <w:t>st</w:t>
+      </w:r>
+      <w:r>
+        <w:rPr>
+          <w:rFonts w:ascii="Times New Roman" w:eastAsia="Times New Roman" w:hAnsi="Times New Roman" w:cs="Times New Roman"/>
+          <w:b/>
+          <w:bCs/>
+          <w:sz w:val="24"/>
+          <w:szCs w:val="24"/>
+        </w:rPr>
+        <w:t>, 2024</w:t>
+      </w:r>
+    </w:p>
+    <w:p>
+      <w:pPr>
+        <w:rPr>
+          <w:rFonts w:ascii="Times New Roman" w:eastAsia="Times New Roman" w:hAnsi="Times New Roman" w:cs="Times New Roman"/>
+          <w:sz w:val="24"/>
+          <w:szCs w:val="24"/>
+        </w:rPr>
+      </w:pPr>
+      <w:r>
+        <w:rPr>
+          <w:rFonts w:ascii="Times New Roman" w:eastAsia="Times New Roman" w:hAnsi="Times New Roman" w:cs="Times New Roman"/>
+          <w:sz w:val="24"/>
+          <w:szCs w:val="24"/>
+        </w:rPr>
+        <w:t xml:space="preserve">I continued debugging the serial communication problem. I realized that I was actually just sending back the receive buffer and copying it into the transmit buffer. Obviously, that would not tell me anything useful since it’s the same buffer. The problem lied in getting the data out of the buffer into a usable format. I </w:t>
+      </w:r>
+      <w:r>
+        <w:rPr>
+          <w:rFonts w:ascii="Times New Roman" w:eastAsia="Times New Roman" w:hAnsi="Times New Roman" w:cs="Times New Roman"/>
+          <w:sz w:val="24"/>
+          <w:szCs w:val="24"/>
+        </w:rPr>
+        <w:t xml:space="preserve">fixed my debugging code so that it actually read out the values like it was supposed to  and then attempted to send those values back to the host. This resulted in only the steering value being sent back to the host, confirming that the Arduino was not even reading the throttle value to begin with. </w:t>
+      </w:r>
+    </w:p>
+    <w:p>
+      <w:pPr>
+        <w:rPr>
+          <w:rFonts w:ascii="Times New Roman" w:eastAsia="Times New Roman" w:hAnsi="Times New Roman" w:cs="Times New Roman"/>
+          <w:sz w:val="24"/>
+          <w:szCs w:val="24"/>
+        </w:rPr>
+      </w:pPr>
+      <w:r>
+        <w:rPr>
+          <w:rFonts w:ascii="Times New Roman" w:eastAsia="Times New Roman" w:hAnsi="Times New Roman" w:cs="Times New Roman"/>
+          <w:sz w:val="24"/>
+          <w:szCs w:val="24"/>
+        </w:rPr>
+        <w:t xml:space="preserve">As a debugging measure, I ran one of last week’s scripts which simply runs the motors forward and backwards with the Arduino, without any input from the host computer. This code also did not work, which is concerning, because it worked last week and I did not change anything. I spent some time debugging it with the diagnostic tool before realizing the motor controller was not plugged into the motor since the car was taken apart last Friday to figure out how its steering could be fixed. </w:t>
+      </w:r>
+      <w:r>
+        <w:rPr>
+          <w:rFonts w:ascii="Times New Roman" w:eastAsia="Times New Roman" w:hAnsi="Times New Roman" w:cs="Times New Roman"/>
+          <w:sz w:val="24"/>
+          <w:szCs w:val="24"/>
+        </w:rPr>
+        <w:t>I did find out that the VESC was receiving the appropriate input signals, however</w:t>
+      </w:r>
+      <w:r>
+        <w:rPr>
+          <w:rFonts w:ascii="Times New Roman" w:eastAsia="Times New Roman" w:hAnsi="Times New Roman" w:cs="Times New Roman"/>
+          <w:sz w:val="24"/>
+          <w:szCs w:val="24"/>
+        </w:rPr>
+        <w:t xml:space="preserve">, which is good to know. </w:t>
+      </w:r>
+    </w:p>
+    <w:p>
+      <w:pPr>
+        <w:rPr>
+          <w:rFonts w:ascii="Times New Roman" w:eastAsia="Times New Roman" w:hAnsi="Times New Roman" w:cs="Times New Roman"/>
+          <w:sz w:val="24"/>
+          <w:szCs w:val="24"/>
+        </w:rPr>
+      </w:pPr>
+      <w:r>
+        <w:rPr>
+          <w:rFonts w:ascii="Times New Roman" w:eastAsia="Times New Roman" w:hAnsi="Times New Roman" w:cs="Times New Roman"/>
+          <w:sz w:val="24"/>
+          <w:szCs w:val="24"/>
+        </w:rPr>
+        <w:t xml:space="preserve">I thus tried to figure out if I could send two values over one number, since that one number was being transmitted perfectly fine. I looked at some overly complex solutions before simply stuffing the two numbers in a 32-bit integer, by keeping the first number, and adding 65536 * the second number, essentially putting these two 16-bit numbers together. The two inputs could be trivially recovered by </w:t>
+      </w:r>
+      <w:r>
+        <w:rPr>
+          <w:rFonts w:ascii="Times New Roman" w:eastAsia="Times New Roman" w:hAnsi="Times New Roman" w:cs="Times New Roman"/>
+          <w:sz w:val="24"/>
+          <w:szCs w:val="24"/>
+        </w:rPr>
+        <w:t xml:space="preserve">simply doing the division and modulus of the </w:t>
+      </w:r>
+      <w:r>
+        <w:rPr>
+          <w:rFonts w:ascii="Times New Roman" w:eastAsia="Times New Roman" w:hAnsi="Times New Roman" w:cs="Times New Roman"/>
+          <w:sz w:val="24"/>
+          <w:szCs w:val="24"/>
+        </w:rPr>
+        <w:t>new number</w:t>
+      </w:r>
+      <w:r>
+        <w:rPr>
+          <w:rFonts w:ascii="Times New Roman" w:eastAsia="Times New Roman" w:hAnsi="Times New Roman" w:cs="Times New Roman"/>
+          <w:sz w:val="24"/>
+          <w:szCs w:val="24"/>
+        </w:rPr>
+        <w:t xml:space="preserve"> by 65536</w:t>
+      </w:r>
+      <w:r>
+        <w:rPr>
+          <w:rFonts w:ascii="Times New Roman" w:eastAsia="Times New Roman" w:hAnsi="Times New Roman" w:cs="Times New Roman"/>
+          <w:sz w:val="24"/>
+          <w:szCs w:val="24"/>
+        </w:rPr>
+        <w:t>, to get the first component and second component.</w:t>
+      </w:r>
+    </w:p>
+    <w:p>
+      <w:pPr>
+        <w:rPr>
+          <w:rFonts w:ascii="Times New Roman" w:eastAsia="Times New Roman" w:hAnsi="Times New Roman" w:cs="Times New Roman"/>
+          <w:sz w:val="24"/>
+          <w:szCs w:val="24"/>
+        </w:rPr>
+      </w:pPr>
+      <w:r>
+        <w:rPr>
+          <w:rFonts w:ascii="Times New Roman" w:eastAsia="Times New Roman" w:hAnsi="Times New Roman" w:cs="Times New Roman"/>
+          <w:sz w:val="24"/>
+          <w:szCs w:val="24"/>
+        </w:rPr>
+        <w:t xml:space="preserve">However, this did not work either. </w:t>
+      </w:r>
+      <w:r>
+        <w:rPr>
+          <w:rFonts w:ascii="Times New Roman" w:eastAsia="Times New Roman" w:hAnsi="Times New Roman" w:cs="Times New Roman"/>
+          <w:sz w:val="24"/>
+          <w:szCs w:val="24"/>
+        </w:rPr>
+        <w:t xml:space="preserve">I think I will bring in a battery compatible with the backup motor controller I </w:t>
+      </w:r>
+      <w:r>
+        <w:rPr>
+          <w:rFonts w:ascii="Times New Roman" w:eastAsia="Times New Roman" w:hAnsi="Times New Roman" w:cs="Times New Roman"/>
+          <w:sz w:val="24"/>
+          <w:szCs w:val="24"/>
+        </w:rPr>
+        <w:t>took</w:t>
+      </w:r>
+      <w:r>
+        <w:rPr>
+          <w:rFonts w:ascii="Times New Roman" w:eastAsia="Times New Roman" w:hAnsi="Times New Roman" w:cs="Times New Roman"/>
+          <w:sz w:val="24"/>
+          <w:szCs w:val="24"/>
+        </w:rPr>
+        <w:t xml:space="preserve"> from one of my club’s other cars and try to use that one instead of the VESC. </w:t>
+      </w:r>
+      <w:r>
+        <w:rPr>
+          <w:rFonts w:ascii="Times New Roman" w:eastAsia="Times New Roman" w:hAnsi="Times New Roman" w:cs="Times New Roman"/>
+          <w:sz w:val="24"/>
+          <w:szCs w:val="24"/>
+        </w:rPr>
+        <w:t xml:space="preserve">I’ve used that type of motor controller successfully with a Raspberry Pi in the past so I think using it with a Jetson will be similar. </w:t>
+      </w:r>
+      <w:r>
+        <w:rPr>
+          <w:rFonts w:ascii="Times New Roman" w:eastAsia="Times New Roman" w:hAnsi="Times New Roman" w:cs="Times New Roman"/>
+          <w:sz w:val="24"/>
+          <w:szCs w:val="24"/>
+        </w:rPr>
+        <w:t xml:space="preserve">The difference between these motor controllers and the VESC is open-loop versus closed-loop control: the VESC has a built-in PID controller which maintains the motor’s speed at a constant RPM. </w:t>
+      </w:r>
+      <w:r>
+        <w:rPr>
+          <w:rFonts w:ascii="Times New Roman" w:eastAsia="Times New Roman" w:hAnsi="Times New Roman" w:cs="Times New Roman"/>
+          <w:sz w:val="24"/>
+          <w:szCs w:val="24"/>
+        </w:rPr>
+        <w:t>Thus, the actual velocity of the car can be calculated, and I can be certain that the car is moving at a certain speed when I command it to do so. On the other hand, this motor controller will just be a simple 0-100% power input</w:t>
+      </w:r>
+      <w:r>
+        <w:rPr>
+          <w:rFonts w:ascii="Times New Roman" w:eastAsia="Times New Roman" w:hAnsi="Times New Roman" w:cs="Times New Roman"/>
+          <w:sz w:val="24"/>
+          <w:szCs w:val="24"/>
+        </w:rPr>
+        <w:t xml:space="preserve"> with no guarantees of consistency. </w:t>
+      </w:r>
     </w:p>
     <w:sectPr>
       <w:headerReference w:type="default" r:id="rId7"/>

</xml_diff>